<commit_message>
Update titanic and notes
</commit_message>
<xml_diff>
--- a/notes/machine_learning/bias-variance.docx
+++ b/notes/machine_learning/bias-variance.docx
@@ -241,6 +241,9 @@
       <w:r>
         <w:t xml:space="preserve"> (stronger assumptions)</w:t>
       </w:r>
+      <w:r>
+        <w:t xml:space="preserve"> because the pattern will be weaker</w:t>
+      </w:r>
     </w:p>
     <w:p>
       <w:pPr>
@@ -296,7 +299,10 @@
         <w:t>When datasets are small, your skill in making the model assumptions becomes much more important.</w:t>
       </w:r>
       <w:r>
-        <w:t xml:space="preserve"> Domain knowledge becomes more important.</w:t>
+        <w:t xml:space="preserve"> Domain knowledge becomes more important</w:t>
+      </w:r>
+      <w:r>
+        <w:t>.</w:t>
       </w:r>
     </w:p>
     <w:p>
@@ -506,6 +512,106 @@
       </w:pPr>
       <w:r>
         <w:t>Inductive bias in different ML models (TBD)</w:t>
+      </w:r>
+    </w:p>
+    <w:p>
+      <w:r>
+        <w:t>Models with strong inductive bias make strong assumptions about the data</w:t>
+      </w:r>
+      <w:r>
+        <w:t xml:space="preserve"> and how it’s structured</w:t>
+      </w:r>
+      <w:r>
+        <w:t>, require less data to train, and are less prone to overfitting</w:t>
+      </w:r>
+      <w:r>
+        <w:t>.</w:t>
+      </w:r>
+    </w:p>
+    <w:p>
+      <w:pPr>
+        <w:pStyle w:val="ListParagraph"/>
+        <w:numPr>
+          <w:ilvl w:val="0"/>
+          <w:numId w:val="2"/>
+        </w:numPr>
+      </w:pPr>
+      <w:r>
+        <w:t>Linear regression: assumes a linear relationship between features and target variable</w:t>
+      </w:r>
+    </w:p>
+    <w:p>
+      <w:pPr>
+        <w:pStyle w:val="ListParagraph"/>
+        <w:numPr>
+          <w:ilvl w:val="0"/>
+          <w:numId w:val="2"/>
+        </w:numPr>
+      </w:pPr>
+      <w:r>
+        <w:t>Decision trees: assumes that data can be split into hierarchical, tree-like structures</w:t>
+      </w:r>
+    </w:p>
+    <w:p>
+      <w:pPr>
+        <w:pStyle w:val="ListParagraph"/>
+        <w:numPr>
+          <w:ilvl w:val="0"/>
+          <w:numId w:val="2"/>
+        </w:numPr>
+      </w:pPr>
+      <w:r>
+        <w:t>CNNs: assumes that nearby pixels are related and that features can be extracted hierarchically</w:t>
+      </w:r>
+    </w:p>
+    <w:p>
+      <w:r>
+        <w:t>Pros: high data efficiency, good generalization on limited data, less prone to overfitting</w:t>
+      </w:r>
+    </w:p>
+    <w:p>
+      <w:r>
+        <w:t>Cons: may underfit if the data doesn’t conform to the assumed structure</w:t>
+      </w:r>
+    </w:p>
+    <w:p>
+      <w:r>
+        <w:t>Models with weak inductive bias make fewer assumptions about the data and allow for more complex relationships to be learned.</w:t>
+      </w:r>
+    </w:p>
+    <w:p>
+      <w:pPr>
+        <w:pStyle w:val="ListParagraph"/>
+        <w:numPr>
+          <w:ilvl w:val="0"/>
+          <w:numId w:val="2"/>
+        </w:numPr>
+      </w:pPr>
+      <w:r>
+        <w:t>Transformers: lack strong build-in assumptions about data structure, making them highly flexible but requiring large amounts of data to train effectively</w:t>
+      </w:r>
+    </w:p>
+    <w:p>
+      <w:pPr>
+        <w:pStyle w:val="ListParagraph"/>
+        <w:numPr>
+          <w:ilvl w:val="0"/>
+          <w:numId w:val="2"/>
+        </w:numPr>
+      </w:pPr>
+      <w:r>
+        <w:lastRenderedPageBreak/>
+        <w:t>Fully-connected neural networks: do not inherently prefer any specific structure, making them prone to overfitting if not regularized</w:t>
+      </w:r>
+    </w:p>
+    <w:p>
+      <w:r>
+        <w:t>Pros: high flexibility, can potentially model complex relationships</w:t>
+      </w:r>
+    </w:p>
+    <w:p>
+      <w:r>
+        <w:t>Cons: require significantly more data, prone to overfitting, may struggle on limited data</w:t>
       </w:r>
     </w:p>
     <w:p>

</xml_diff>